<commit_message>
modifie le repo Liste+Bilan Contrat en utilisant le noveau contrat notes et jury
</commit_message>
<xml_diff>
--- a/Liste+Bilan contrat/ListeContrats+Bilan/contrat_notes_Nom10_Prenom10.docx
+++ b/Liste+Bilan contrat/ListeContrats+Bilan/contrat_notes_Nom10_Prenom10.docx
@@ -653,7 +653,7 @@
                 <w:szCs w:val="22"/>
                 <w:color w:val="000000"/>
               </w:rPr>
-              <w:t xml:space="preserve">6.5</w:t>
+              <w:t xml:space="preserve">12.12</w:t>
             </w:r>
           </w:p>
         </w:tc>
@@ -759,7 +759,7 @@
                 <w:szCs w:val="22"/>
                 <w:color w:val="000000"/>
               </w:rPr>
-              <w:t xml:space="preserve">X</w:t>
+              <w:t xml:space="preserve"/>
             </w:r>
           </w:p>
         </w:tc>
@@ -966,7 +966,7 @@
                 <w:szCs w:val="22"/>
                 <w:color w:val="000000"/>
               </w:rPr>
-              <w:t xml:space="preserve">8</w:t>
+              <w:t xml:space="preserve">17</w:t>
             </w:r>
           </w:p>
         </w:tc>
@@ -1072,7 +1072,7 @@
                 <w:szCs w:val="22"/>
                 <w:color w:val="000000"/>
               </w:rPr>
-              <w:t xml:space="preserve">X</w:t>
+              <w:t xml:space="preserve"/>
             </w:r>
           </w:p>
         </w:tc>
@@ -1279,7 +1279,7 @@
                 <w:szCs w:val="22"/>
                 <w:color w:val="000000"/>
               </w:rPr>
-              <w:t xml:space="preserve">8</w:t>
+              <w:t xml:space="preserve">6</w:t>
             </w:r>
           </w:p>
         </w:tc>
@@ -1385,7 +1385,7 @@
                 <w:szCs w:val="22"/>
                 <w:color w:val="000000"/>
               </w:rPr>
-              <w:t xml:space="preserve">X</w:t>
+              <w:t xml:space="preserve"/>
             </w:r>
           </w:p>
         </w:tc>
@@ -1592,7 +1592,7 @@
                 <w:szCs w:val="22"/>
                 <w:color w:val="000000"/>
               </w:rPr>
-              <w:t xml:space="preserve">5.6</w:t>
+              <w:t xml:space="preserve">19</w:t>
             </w:r>
           </w:p>
         </w:tc>
@@ -1698,7 +1698,7 @@
                 <w:szCs w:val="22"/>
                 <w:color w:val="000000"/>
               </w:rPr>
-              <w:t xml:space="preserve">X</w:t>
+              <w:t xml:space="preserve"/>
             </w:r>
           </w:p>
         </w:tc>
@@ -1905,7 +1905,7 @@
                 <w:szCs w:val="22"/>
                 <w:color w:val="000000"/>
               </w:rPr>
-              <w:t xml:space="preserve">12.12</w:t>
+              <w:t xml:space="preserve">14</w:t>
             </w:r>
           </w:p>
         </w:tc>
@@ -2230,7 +2230,7 @@
                 <w:szCs w:val="22"/>
                 <w:color w:val="000000"/>
               </w:rPr>
-              <w:t xml:space="preserve">17</w:t>
+              <w:t xml:space="preserve">6.5</w:t>
             </w:r>
           </w:p>
         </w:tc>
@@ -2543,7 +2543,7 @@
                 <w:szCs w:val="22"/>
                 <w:color w:val="000000"/>
               </w:rPr>
-              <w:t xml:space="preserve">6</w:t>
+              <w:t xml:space="preserve">8</w:t>
             </w:r>
           </w:p>
         </w:tc>
@@ -2649,7 +2649,7 @@
                 <w:szCs w:val="22"/>
                 <w:color w:val="000000"/>
               </w:rPr>
-              <w:t xml:space="preserve">X</w:t>
+              <w:t xml:space="preserve"/>
             </w:r>
           </w:p>
         </w:tc>
@@ -2856,7 +2856,7 @@
                 <w:szCs w:val="22"/>
                 <w:color w:val="000000"/>
               </w:rPr>
-              <w:t xml:space="preserve">19</w:t>
+              <w:t xml:space="preserve">8</w:t>
             </w:r>
           </w:p>
         </w:tc>
@@ -3169,7 +3169,7 @@
                 <w:szCs w:val="22"/>
                 <w:color w:val="000000"/>
               </w:rPr>
-              <w:t xml:space="preserve">14</w:t>
+              <w:t xml:space="preserve">5.6</w:t>
             </w:r>
           </w:p>
         </w:tc>
@@ -3287,7 +3287,6 @@
         body10
         <w:tc>
           <w:tcPr>
-            <w:vMerge w:val="restart"/>
             <w:tcBorders>
               <w:bottom w:val="single" w:sz="4" w:space="0" w:color="BEBEBE"/>
               <w:top w:val="single" w:sz="4" w:space="0" w:color="BEBEBE"/>
@@ -3335,113 +3334,113 @@
                 <w:szCs w:val="22"/>
                 <w:color w:val="000000"/>
               </w:rPr>
-              <w:t xml:space="preserve">Orientation et Transition (UE-STP03-ORT)</w:t>
-            </w:r>
-          </w:p>
-        </w:tc>
-        <w:tc>
-          <w:tcPr>
-            <w:tcBorders>
-              <w:bottom w:val="single" w:sz="4" w:space="0" w:color="BEBEBE"/>
-              <w:top w:val="single" w:sz="4" w:space="0" w:color="BEBEBE"/>
-              <w:left w:val="single" w:sz="4" w:space="0" w:color="BEBEBE"/>
-              <w:right w:val="single" w:sz="4" w:space="0" w:color="BEBEBE"/>
-            </w:tcBorders>
-            <w:shd w:val="clear" w:color="auto" w:fill="FFFFFF"/>
-            <w:tcMar>
-              <w:top w:w="0" w:type="dxa"/>
-              <w:bottom w:w="0" w:type="dxa"/>
-              <w:left w:w="0" w:type="dxa"/>
-              <w:right w:w="0" w:type="dxa"/>
-            </w:tcMar>
-            <w:vAlign w:val="center"/>
-          </w:tcPr>
-          <w:p>
-            <w:pPr>
-              <w:pStyle w:val="Normal"/>
-              <w:jc w:val="left"/>
-              <w:pBdr>
-                <w:bottom w:val="none" w:sz="0" w:space="0" w:color="000000"/>
-                <w:top w:val="none" w:sz="0" w:space="0" w:color="000000"/>
-                <w:left w:val="none" w:sz="0" w:space="0" w:color="000000"/>
-                <w:right w:val="none" w:sz="0" w:space="0" w:color="000000"/>
-              </w:pBdr>
-              <w:spacing w:after="100" w:before="100" w:line="240"/>
-              <w:ind w:left="100" w:right="100" w:firstLine="0" w:firstLineChars="0"/>
-              <w:rPr>
-                <w:rFonts w:ascii="DejaVu Sans" w:hAnsi="DejaVu Sans" w:eastAsia="DejaVu Sans" w:cs="DejaVu Sans"/>
-                <w:i w:val="false"/>
-                <w:b w:val="false"/>
-                <w:u w:val="none"/>
-                <w:sz w:val="22"/>
-                <w:szCs w:val="22"/>
-                <w:color w:val="000000"/>
-              </w:rPr>
-            </w:pPr>
-            <w:r>
-              <w:rPr>
-                <w:rFonts w:ascii="DejaVu Sans" w:hAnsi="DejaVu Sans" w:eastAsia="DejaVu Sans" w:cs="DejaVu Sans"/>
-                <w:i w:val="false"/>
-                <w:b w:val="false"/>
-                <w:u w:val="none"/>
-                <w:sz w:val="22"/>
-                <w:szCs w:val="22"/>
-                <w:color w:val="000000"/>
-              </w:rPr>
-              <w:t xml:space="preserve">ADS</w:t>
-            </w:r>
-          </w:p>
-        </w:tc>
-        <w:tc>
-          <w:tcPr>
-            <w:tcBorders>
-              <w:bottom w:val="single" w:sz="4" w:space="0" w:color="BEBEBE"/>
-              <w:top w:val="single" w:sz="4" w:space="0" w:color="BEBEBE"/>
-              <w:left w:val="single" w:sz="4" w:space="0" w:color="BEBEBE"/>
-              <w:right w:val="single" w:sz="4" w:space="0" w:color="BEBEBE"/>
-            </w:tcBorders>
-            <w:shd w:val="clear" w:color="auto" w:fill="FFFFFF"/>
-            <w:tcMar>
-              <w:top w:w="0" w:type="dxa"/>
-              <w:bottom w:w="0" w:type="dxa"/>
-              <w:left w:w="0" w:type="dxa"/>
-              <w:right w:w="0" w:type="dxa"/>
-            </w:tcMar>
-            <w:vAlign w:val="center"/>
-          </w:tcPr>
-          <w:p>
-            <w:pPr>
-              <w:pStyle w:val="Normal"/>
-              <w:jc w:val="left"/>
-              <w:pBdr>
-                <w:bottom w:val="none" w:sz="0" w:space="0" w:color="000000"/>
-                <w:top w:val="none" w:sz="0" w:space="0" w:color="000000"/>
-                <w:left w:val="none" w:sz="0" w:space="0" w:color="000000"/>
-                <w:right w:val="none" w:sz="0" w:space="0" w:color="000000"/>
-              </w:pBdr>
-              <w:spacing w:after="100" w:before="100" w:line="240"/>
-              <w:ind w:left="100" w:right="100" w:firstLine="0" w:firstLineChars="0"/>
-              <w:rPr>
-                <w:rFonts w:ascii="DejaVu Sans" w:hAnsi="DejaVu Sans" w:eastAsia="DejaVu Sans" w:cs="DejaVu Sans"/>
-                <w:i w:val="false"/>
-                <w:b w:val="false"/>
-                <w:u w:val="none"/>
-                <w:sz w:val="22"/>
-                <w:szCs w:val="22"/>
-                <w:color w:val="000000"/>
-              </w:rPr>
-            </w:pPr>
-            <w:r>
-              <w:rPr>
-                <w:rFonts w:ascii="DejaVu Sans" w:hAnsi="DejaVu Sans" w:eastAsia="DejaVu Sans" w:cs="DejaVu Sans"/>
-                <w:i w:val="false"/>
-                <w:b w:val="false"/>
-                <w:u w:val="none"/>
-                <w:sz w:val="22"/>
-                <w:szCs w:val="22"/>
-                <w:color w:val="000000"/>
-              </w:rPr>
-              <w:t xml:space="preserve">EC-STP03-ADS</w:t>
+              <w:t xml:space="preserve">Stage (UE-STP03-STAG)</w:t>
+            </w:r>
+          </w:p>
+        </w:tc>
+        <w:tc>
+          <w:tcPr>
+            <w:tcBorders>
+              <w:bottom w:val="single" w:sz="4" w:space="0" w:color="BEBEBE"/>
+              <w:top w:val="single" w:sz="4" w:space="0" w:color="BEBEBE"/>
+              <w:left w:val="single" w:sz="4" w:space="0" w:color="BEBEBE"/>
+              <w:right w:val="single" w:sz="4" w:space="0" w:color="BEBEBE"/>
+            </w:tcBorders>
+            <w:shd w:val="clear" w:color="auto" w:fill="FFFFFF"/>
+            <w:tcMar>
+              <w:top w:w="0" w:type="dxa"/>
+              <w:bottom w:w="0" w:type="dxa"/>
+              <w:left w:w="0" w:type="dxa"/>
+              <w:right w:w="0" w:type="dxa"/>
+            </w:tcMar>
+            <w:vAlign w:val="center"/>
+          </w:tcPr>
+          <w:p>
+            <w:pPr>
+              <w:pStyle w:val="Normal"/>
+              <w:jc w:val="left"/>
+              <w:pBdr>
+                <w:bottom w:val="none" w:sz="0" w:space="0" w:color="000000"/>
+                <w:top w:val="none" w:sz="0" w:space="0" w:color="000000"/>
+                <w:left w:val="none" w:sz="0" w:space="0" w:color="000000"/>
+                <w:right w:val="none" w:sz="0" w:space="0" w:color="000000"/>
+              </w:pBdr>
+              <w:spacing w:after="100" w:before="100" w:line="240"/>
+              <w:ind w:left="100" w:right="100" w:firstLine="0" w:firstLineChars="0"/>
+              <w:rPr>
+                <w:rFonts w:ascii="DejaVu Sans" w:hAnsi="DejaVu Sans" w:eastAsia="DejaVu Sans" w:cs="DejaVu Sans"/>
+                <w:i w:val="false"/>
+                <w:b w:val="false"/>
+                <w:u w:val="none"/>
+                <w:sz w:val="22"/>
+                <w:szCs w:val="22"/>
+                <w:color w:val="000000"/>
+              </w:rPr>
+            </w:pPr>
+            <w:r>
+              <w:rPr>
+                <w:rFonts w:ascii="DejaVu Sans" w:hAnsi="DejaVu Sans" w:eastAsia="DejaVu Sans" w:cs="DejaVu Sans"/>
+                <w:i w:val="false"/>
+                <w:b w:val="false"/>
+                <w:u w:val="none"/>
+                <w:sz w:val="22"/>
+                <w:szCs w:val="22"/>
+                <w:color w:val="000000"/>
+              </w:rPr>
+              <w:t xml:space="preserve">Stage</w:t>
+            </w:r>
+          </w:p>
+        </w:tc>
+        <w:tc>
+          <w:tcPr>
+            <w:tcBorders>
+              <w:bottom w:val="single" w:sz="4" w:space="0" w:color="BEBEBE"/>
+              <w:top w:val="single" w:sz="4" w:space="0" w:color="BEBEBE"/>
+              <w:left w:val="single" w:sz="4" w:space="0" w:color="BEBEBE"/>
+              <w:right w:val="single" w:sz="4" w:space="0" w:color="BEBEBE"/>
+            </w:tcBorders>
+            <w:shd w:val="clear" w:color="auto" w:fill="FFFFFF"/>
+            <w:tcMar>
+              <w:top w:w="0" w:type="dxa"/>
+              <w:bottom w:w="0" w:type="dxa"/>
+              <w:left w:w="0" w:type="dxa"/>
+              <w:right w:w="0" w:type="dxa"/>
+            </w:tcMar>
+            <w:vAlign w:val="center"/>
+          </w:tcPr>
+          <w:p>
+            <w:pPr>
+              <w:pStyle w:val="Normal"/>
+              <w:jc w:val="left"/>
+              <w:pBdr>
+                <w:bottom w:val="none" w:sz="0" w:space="0" w:color="000000"/>
+                <w:top w:val="none" w:sz="0" w:space="0" w:color="000000"/>
+                <w:left w:val="none" w:sz="0" w:space="0" w:color="000000"/>
+                <w:right w:val="none" w:sz="0" w:space="0" w:color="000000"/>
+              </w:pBdr>
+              <w:spacing w:after="100" w:before="100" w:line="240"/>
+              <w:ind w:left="100" w:right="100" w:firstLine="0" w:firstLineChars="0"/>
+              <w:rPr>
+                <w:rFonts w:ascii="DejaVu Sans" w:hAnsi="DejaVu Sans" w:eastAsia="DejaVu Sans" w:cs="DejaVu Sans"/>
+                <w:i w:val="false"/>
+                <w:b w:val="false"/>
+                <w:u w:val="none"/>
+                <w:sz w:val="22"/>
+                <w:szCs w:val="22"/>
+                <w:color w:val="000000"/>
+              </w:rPr>
+            </w:pPr>
+            <w:r>
+              <w:rPr>
+                <w:rFonts w:ascii="DejaVu Sans" w:hAnsi="DejaVu Sans" w:eastAsia="DejaVu Sans" w:cs="DejaVu Sans"/>
+                <w:i w:val="false"/>
+                <w:b w:val="false"/>
+                <w:u w:val="none"/>
+                <w:sz w:val="22"/>
+                <w:szCs w:val="22"/>
+                <w:color w:val="000000"/>
+              </w:rPr>
+              <w:t xml:space="preserve">EC-STP03-STAG</w:t>
             </w:r>
           </w:p>
         </w:tc>
@@ -3612,7 +3611,7 @@
         body11
         <w:tc>
           <w:tcPr>
-            <w:vMerge/>
+            <w:vMerge w:val="restart"/>
             <w:tcBorders>
               <w:bottom w:val="single" w:sz="4" w:space="0" w:color="BEBEBE"/>
               <w:top w:val="single" w:sz="4" w:space="0" w:color="BEBEBE"/>
@@ -3650,111 +3649,123 @@
                 <w:color w:val="000000"/>
               </w:rPr>
             </w:pPr>
-          </w:p>
-        </w:tc>
-        <w:tc>
-          <w:tcPr>
-            <w:tcBorders>
-              <w:bottom w:val="single" w:sz="4" w:space="0" w:color="BEBEBE"/>
-              <w:top w:val="single" w:sz="4" w:space="0" w:color="BEBEBE"/>
-              <w:left w:val="single" w:sz="4" w:space="0" w:color="BEBEBE"/>
-              <w:right w:val="single" w:sz="4" w:space="0" w:color="BEBEBE"/>
-            </w:tcBorders>
-            <w:shd w:val="clear" w:color="auto" w:fill="FFFFFF"/>
-            <w:tcMar>
-              <w:top w:w="0" w:type="dxa"/>
-              <w:bottom w:w="0" w:type="dxa"/>
-              <w:left w:w="0" w:type="dxa"/>
-              <w:right w:w="0" w:type="dxa"/>
-            </w:tcMar>
-            <w:vAlign w:val="center"/>
-          </w:tcPr>
-          <w:p>
-            <w:pPr>
-              <w:pStyle w:val="Normal"/>
-              <w:jc w:val="left"/>
-              <w:pBdr>
-                <w:bottom w:val="none" w:sz="0" w:space="0" w:color="000000"/>
-                <w:top w:val="none" w:sz="0" w:space="0" w:color="000000"/>
-                <w:left w:val="none" w:sz="0" w:space="0" w:color="000000"/>
-                <w:right w:val="none" w:sz="0" w:space="0" w:color="000000"/>
-              </w:pBdr>
-              <w:spacing w:after="100" w:before="100" w:line="240"/>
-              <w:ind w:left="100" w:right="100" w:firstLine="0" w:firstLineChars="0"/>
-              <w:rPr>
-                <w:rFonts w:ascii="DejaVu Sans" w:hAnsi="DejaVu Sans" w:eastAsia="DejaVu Sans" w:cs="DejaVu Sans"/>
-                <w:i w:val="false"/>
-                <w:b w:val="false"/>
-                <w:u w:val="none"/>
-                <w:sz w:val="22"/>
-                <w:szCs w:val="22"/>
-                <w:color w:val="000000"/>
-              </w:rPr>
-            </w:pPr>
-            <w:r>
-              <w:rPr>
-                <w:rFonts w:ascii="DejaVu Sans" w:hAnsi="DejaVu Sans" w:eastAsia="DejaVu Sans" w:cs="DejaVu Sans"/>
-                <w:i w:val="false"/>
-                <w:b w:val="false"/>
-                <w:u w:val="none"/>
-                <w:sz w:val="22"/>
-                <w:szCs w:val="22"/>
-                <w:color w:val="000000"/>
-              </w:rPr>
-              <w:t xml:space="preserve">PPI 3</w:t>
-            </w:r>
-          </w:p>
-        </w:tc>
-        <w:tc>
-          <w:tcPr>
-            <w:tcBorders>
-              <w:bottom w:val="single" w:sz="4" w:space="0" w:color="BEBEBE"/>
-              <w:top w:val="single" w:sz="4" w:space="0" w:color="BEBEBE"/>
-              <w:left w:val="single" w:sz="4" w:space="0" w:color="BEBEBE"/>
-              <w:right w:val="single" w:sz="4" w:space="0" w:color="BEBEBE"/>
-            </w:tcBorders>
-            <w:shd w:val="clear" w:color="auto" w:fill="FFFFFF"/>
-            <w:tcMar>
-              <w:top w:w="0" w:type="dxa"/>
-              <w:bottom w:w="0" w:type="dxa"/>
-              <w:left w:w="0" w:type="dxa"/>
-              <w:right w:w="0" w:type="dxa"/>
-            </w:tcMar>
-            <w:vAlign w:val="center"/>
-          </w:tcPr>
-          <w:p>
-            <w:pPr>
-              <w:pStyle w:val="Normal"/>
-              <w:jc w:val="left"/>
-              <w:pBdr>
-                <w:bottom w:val="none" w:sz="0" w:space="0" w:color="000000"/>
-                <w:top w:val="none" w:sz="0" w:space="0" w:color="000000"/>
-                <w:left w:val="none" w:sz="0" w:space="0" w:color="000000"/>
-                <w:right w:val="none" w:sz="0" w:space="0" w:color="000000"/>
-              </w:pBdr>
-              <w:spacing w:after="100" w:before="100" w:line="240"/>
-              <w:ind w:left="100" w:right="100" w:firstLine="0" w:firstLineChars="0"/>
-              <w:rPr>
-                <w:rFonts w:ascii="DejaVu Sans" w:hAnsi="DejaVu Sans" w:eastAsia="DejaVu Sans" w:cs="DejaVu Sans"/>
-                <w:i w:val="false"/>
-                <w:b w:val="false"/>
-                <w:u w:val="none"/>
-                <w:sz w:val="22"/>
-                <w:szCs w:val="22"/>
-                <w:color w:val="000000"/>
-              </w:rPr>
-            </w:pPr>
-            <w:r>
-              <w:rPr>
-                <w:rFonts w:ascii="DejaVu Sans" w:hAnsi="DejaVu Sans" w:eastAsia="DejaVu Sans" w:cs="DejaVu Sans"/>
-                <w:i w:val="false"/>
-                <w:b w:val="false"/>
-                <w:u w:val="none"/>
-                <w:sz w:val="22"/>
-                <w:szCs w:val="22"/>
-                <w:color w:val="000000"/>
-              </w:rPr>
-              <w:t xml:space="preserve">EC-STP03-PPI</w:t>
+            <w:r>
+              <w:rPr>
+                <w:rFonts w:ascii="DejaVu Sans" w:hAnsi="DejaVu Sans" w:eastAsia="DejaVu Sans" w:cs="DejaVu Sans"/>
+                <w:i w:val="false"/>
+                <w:b w:val="false"/>
+                <w:u w:val="none"/>
+                <w:sz w:val="22"/>
+                <w:szCs w:val="22"/>
+                <w:color w:val="000000"/>
+              </w:rPr>
+              <w:t xml:space="preserve">Orientation et Transition (UE-STP03-ORT)</w:t>
+            </w:r>
+          </w:p>
+        </w:tc>
+        <w:tc>
+          <w:tcPr>
+            <w:tcBorders>
+              <w:bottom w:val="single" w:sz="4" w:space="0" w:color="BEBEBE"/>
+              <w:top w:val="single" w:sz="4" w:space="0" w:color="BEBEBE"/>
+              <w:left w:val="single" w:sz="4" w:space="0" w:color="BEBEBE"/>
+              <w:right w:val="single" w:sz="4" w:space="0" w:color="BEBEBE"/>
+            </w:tcBorders>
+            <w:shd w:val="clear" w:color="auto" w:fill="FFFFFF"/>
+            <w:tcMar>
+              <w:top w:w="0" w:type="dxa"/>
+              <w:bottom w:w="0" w:type="dxa"/>
+              <w:left w:w="0" w:type="dxa"/>
+              <w:right w:w="0" w:type="dxa"/>
+            </w:tcMar>
+            <w:vAlign w:val="center"/>
+          </w:tcPr>
+          <w:p>
+            <w:pPr>
+              <w:pStyle w:val="Normal"/>
+              <w:jc w:val="left"/>
+              <w:pBdr>
+                <w:bottom w:val="none" w:sz="0" w:space="0" w:color="000000"/>
+                <w:top w:val="none" w:sz="0" w:space="0" w:color="000000"/>
+                <w:left w:val="none" w:sz="0" w:space="0" w:color="000000"/>
+                <w:right w:val="none" w:sz="0" w:space="0" w:color="000000"/>
+              </w:pBdr>
+              <w:spacing w:after="100" w:before="100" w:line="240"/>
+              <w:ind w:left="100" w:right="100" w:firstLine="0" w:firstLineChars="0"/>
+              <w:rPr>
+                <w:rFonts w:ascii="DejaVu Sans" w:hAnsi="DejaVu Sans" w:eastAsia="DejaVu Sans" w:cs="DejaVu Sans"/>
+                <w:i w:val="false"/>
+                <w:b w:val="false"/>
+                <w:u w:val="none"/>
+                <w:sz w:val="22"/>
+                <w:szCs w:val="22"/>
+                <w:color w:val="000000"/>
+              </w:rPr>
+            </w:pPr>
+            <w:r>
+              <w:rPr>
+                <w:rFonts w:ascii="DejaVu Sans" w:hAnsi="DejaVu Sans" w:eastAsia="DejaVu Sans" w:cs="DejaVu Sans"/>
+                <w:i w:val="false"/>
+                <w:b w:val="false"/>
+                <w:u w:val="none"/>
+                <w:sz w:val="22"/>
+                <w:szCs w:val="22"/>
+                <w:color w:val="000000"/>
+              </w:rPr>
+              <w:t xml:space="preserve">ADS</w:t>
+            </w:r>
+          </w:p>
+        </w:tc>
+        <w:tc>
+          <w:tcPr>
+            <w:tcBorders>
+              <w:bottom w:val="single" w:sz="4" w:space="0" w:color="BEBEBE"/>
+              <w:top w:val="single" w:sz="4" w:space="0" w:color="BEBEBE"/>
+              <w:left w:val="single" w:sz="4" w:space="0" w:color="BEBEBE"/>
+              <w:right w:val="single" w:sz="4" w:space="0" w:color="BEBEBE"/>
+            </w:tcBorders>
+            <w:shd w:val="clear" w:color="auto" w:fill="FFFFFF"/>
+            <w:tcMar>
+              <w:top w:w="0" w:type="dxa"/>
+              <w:bottom w:w="0" w:type="dxa"/>
+              <w:left w:w="0" w:type="dxa"/>
+              <w:right w:w="0" w:type="dxa"/>
+            </w:tcMar>
+            <w:vAlign w:val="center"/>
+          </w:tcPr>
+          <w:p>
+            <w:pPr>
+              <w:pStyle w:val="Normal"/>
+              <w:jc w:val="left"/>
+              <w:pBdr>
+                <w:bottom w:val="none" w:sz="0" w:space="0" w:color="000000"/>
+                <w:top w:val="none" w:sz="0" w:space="0" w:color="000000"/>
+                <w:left w:val="none" w:sz="0" w:space="0" w:color="000000"/>
+                <w:right w:val="none" w:sz="0" w:space="0" w:color="000000"/>
+              </w:pBdr>
+              <w:spacing w:after="100" w:before="100" w:line="240"/>
+              <w:ind w:left="100" w:right="100" w:firstLine="0" w:firstLineChars="0"/>
+              <w:rPr>
+                <w:rFonts w:ascii="DejaVu Sans" w:hAnsi="DejaVu Sans" w:eastAsia="DejaVu Sans" w:cs="DejaVu Sans"/>
+                <w:i w:val="false"/>
+                <w:b w:val="false"/>
+                <w:u w:val="none"/>
+                <w:sz w:val="22"/>
+                <w:szCs w:val="22"/>
+                <w:color w:val="000000"/>
+              </w:rPr>
+            </w:pPr>
+            <w:r>
+              <w:rPr>
+                <w:rFonts w:ascii="DejaVu Sans" w:hAnsi="DejaVu Sans" w:eastAsia="DejaVu Sans" w:cs="DejaVu Sans"/>
+                <w:i w:val="false"/>
+                <w:b w:val="false"/>
+                <w:u w:val="none"/>
+                <w:sz w:val="22"/>
+                <w:szCs w:val="22"/>
+                <w:color w:val="000000"/>
+              </w:rPr>
+              <w:t xml:space="preserve">EC-STP03-ADS</w:t>
             </w:r>
           </w:p>
         </w:tc>
@@ -4014,60 +4025,60 @@
                 <w:szCs w:val="22"/>
                 <w:color w:val="000000"/>
               </w:rPr>
-              <w:t xml:space="preserve">RIE</w:t>
-            </w:r>
-          </w:p>
-        </w:tc>
-        <w:tc>
-          <w:tcPr>
-            <w:tcBorders>
-              <w:bottom w:val="single" w:sz="4" w:space="0" w:color="BEBEBE"/>
-              <w:top w:val="single" w:sz="4" w:space="0" w:color="BEBEBE"/>
-              <w:left w:val="single" w:sz="4" w:space="0" w:color="BEBEBE"/>
-              <w:right w:val="single" w:sz="4" w:space="0" w:color="BEBEBE"/>
-            </w:tcBorders>
-            <w:shd w:val="clear" w:color="auto" w:fill="FFFFFF"/>
-            <w:tcMar>
-              <w:top w:w="0" w:type="dxa"/>
-              <w:bottom w:w="0" w:type="dxa"/>
-              <w:left w:w="0" w:type="dxa"/>
-              <w:right w:w="0" w:type="dxa"/>
-            </w:tcMar>
-            <w:vAlign w:val="center"/>
-          </w:tcPr>
-          <w:p>
-            <w:pPr>
-              <w:pStyle w:val="Normal"/>
-              <w:jc w:val="left"/>
-              <w:pBdr>
-                <w:bottom w:val="none" w:sz="0" w:space="0" w:color="000000"/>
-                <w:top w:val="none" w:sz="0" w:space="0" w:color="000000"/>
-                <w:left w:val="none" w:sz="0" w:space="0" w:color="000000"/>
-                <w:right w:val="none" w:sz="0" w:space="0" w:color="000000"/>
-              </w:pBdr>
-              <w:spacing w:after="100" w:before="100" w:line="240"/>
-              <w:ind w:left="100" w:right="100" w:firstLine="0" w:firstLineChars="0"/>
-              <w:rPr>
-                <w:rFonts w:ascii="DejaVu Sans" w:hAnsi="DejaVu Sans" w:eastAsia="DejaVu Sans" w:cs="DejaVu Sans"/>
-                <w:i w:val="false"/>
-                <w:b w:val="false"/>
-                <w:u w:val="none"/>
-                <w:sz w:val="22"/>
-                <w:szCs w:val="22"/>
-                <w:color w:val="000000"/>
-              </w:rPr>
-            </w:pPr>
-            <w:r>
-              <w:rPr>
-                <w:rFonts w:ascii="DejaVu Sans" w:hAnsi="DejaVu Sans" w:eastAsia="DejaVu Sans" w:cs="DejaVu Sans"/>
-                <w:i w:val="false"/>
-                <w:b w:val="false"/>
-                <w:u w:val="none"/>
-                <w:sz w:val="22"/>
-                <w:szCs w:val="22"/>
-                <w:color w:val="000000"/>
-              </w:rPr>
-              <w:t xml:space="preserve">EC-STP03-RIE</w:t>
+              <w:t xml:space="preserve">PPI 3</w:t>
+            </w:r>
+          </w:p>
+        </w:tc>
+        <w:tc>
+          <w:tcPr>
+            <w:tcBorders>
+              <w:bottom w:val="single" w:sz="4" w:space="0" w:color="BEBEBE"/>
+              <w:top w:val="single" w:sz="4" w:space="0" w:color="BEBEBE"/>
+              <w:left w:val="single" w:sz="4" w:space="0" w:color="BEBEBE"/>
+              <w:right w:val="single" w:sz="4" w:space="0" w:color="BEBEBE"/>
+            </w:tcBorders>
+            <w:shd w:val="clear" w:color="auto" w:fill="FFFFFF"/>
+            <w:tcMar>
+              <w:top w:w="0" w:type="dxa"/>
+              <w:bottom w:w="0" w:type="dxa"/>
+              <w:left w:w="0" w:type="dxa"/>
+              <w:right w:w="0" w:type="dxa"/>
+            </w:tcMar>
+            <w:vAlign w:val="center"/>
+          </w:tcPr>
+          <w:p>
+            <w:pPr>
+              <w:pStyle w:val="Normal"/>
+              <w:jc w:val="left"/>
+              <w:pBdr>
+                <w:bottom w:val="none" w:sz="0" w:space="0" w:color="000000"/>
+                <w:top w:val="none" w:sz="0" w:space="0" w:color="000000"/>
+                <w:left w:val="none" w:sz="0" w:space="0" w:color="000000"/>
+                <w:right w:val="none" w:sz="0" w:space="0" w:color="000000"/>
+              </w:pBdr>
+              <w:spacing w:after="100" w:before="100" w:line="240"/>
+              <w:ind w:left="100" w:right="100" w:firstLine="0" w:firstLineChars="0"/>
+              <w:rPr>
+                <w:rFonts w:ascii="DejaVu Sans" w:hAnsi="DejaVu Sans" w:eastAsia="DejaVu Sans" w:cs="DejaVu Sans"/>
+                <w:i w:val="false"/>
+                <w:b w:val="false"/>
+                <w:u w:val="none"/>
+                <w:sz w:val="22"/>
+                <w:szCs w:val="22"/>
+                <w:color w:val="000000"/>
+              </w:rPr>
+            </w:pPr>
+            <w:r>
+              <w:rPr>
+                <w:rFonts w:ascii="DejaVu Sans" w:hAnsi="DejaVu Sans" w:eastAsia="DejaVu Sans" w:cs="DejaVu Sans"/>
+                <w:i w:val="false"/>
+                <w:b w:val="false"/>
+                <w:u w:val="none"/>
+                <w:sz w:val="22"/>
+                <w:szCs w:val="22"/>
+                <w:color w:val="000000"/>
+              </w:rPr>
+              <w:t xml:space="preserve">EC-STP03-PPI</w:t>
             </w:r>
           </w:p>
         </w:tc>
@@ -4327,60 +4338,60 @@
                 <w:szCs w:val="22"/>
                 <w:color w:val="000000"/>
               </w:rPr>
-              <w:t xml:space="preserve">TEDS 3</w:t>
-            </w:r>
-          </w:p>
-        </w:tc>
-        <w:tc>
-          <w:tcPr>
-            <w:tcBorders>
-              <w:bottom w:val="single" w:sz="4" w:space="0" w:color="BEBEBE"/>
-              <w:top w:val="single" w:sz="4" w:space="0" w:color="BEBEBE"/>
-              <w:left w:val="single" w:sz="4" w:space="0" w:color="BEBEBE"/>
-              <w:right w:val="single" w:sz="4" w:space="0" w:color="BEBEBE"/>
-            </w:tcBorders>
-            <w:shd w:val="clear" w:color="auto" w:fill="FFFFFF"/>
-            <w:tcMar>
-              <w:top w:w="0" w:type="dxa"/>
-              <w:bottom w:w="0" w:type="dxa"/>
-              <w:left w:w="0" w:type="dxa"/>
-              <w:right w:w="0" w:type="dxa"/>
-            </w:tcMar>
-            <w:vAlign w:val="center"/>
-          </w:tcPr>
-          <w:p>
-            <w:pPr>
-              <w:pStyle w:val="Normal"/>
-              <w:jc w:val="left"/>
-              <w:pBdr>
-                <w:bottom w:val="none" w:sz="0" w:space="0" w:color="000000"/>
-                <w:top w:val="none" w:sz="0" w:space="0" w:color="000000"/>
-                <w:left w:val="none" w:sz="0" w:space="0" w:color="000000"/>
-                <w:right w:val="none" w:sz="0" w:space="0" w:color="000000"/>
-              </w:pBdr>
-              <w:spacing w:after="100" w:before="100" w:line="240"/>
-              <w:ind w:left="100" w:right="100" w:firstLine="0" w:firstLineChars="0"/>
-              <w:rPr>
-                <w:rFonts w:ascii="DejaVu Sans" w:hAnsi="DejaVu Sans" w:eastAsia="DejaVu Sans" w:cs="DejaVu Sans"/>
-                <w:i w:val="false"/>
-                <w:b w:val="false"/>
-                <w:u w:val="none"/>
-                <w:sz w:val="22"/>
-                <w:szCs w:val="22"/>
-                <w:color w:val="000000"/>
-              </w:rPr>
-            </w:pPr>
-            <w:r>
-              <w:rPr>
-                <w:rFonts w:ascii="DejaVu Sans" w:hAnsi="DejaVu Sans" w:eastAsia="DejaVu Sans" w:cs="DejaVu Sans"/>
-                <w:i w:val="false"/>
-                <w:b w:val="false"/>
-                <w:u w:val="none"/>
-                <w:sz w:val="22"/>
-                <w:szCs w:val="22"/>
-                <w:color w:val="000000"/>
-              </w:rPr>
-              <w:t xml:space="preserve">EC-STP03-TEDS</w:t>
+              <w:t xml:space="preserve">RIE</w:t>
+            </w:r>
+          </w:p>
+        </w:tc>
+        <w:tc>
+          <w:tcPr>
+            <w:tcBorders>
+              <w:bottom w:val="single" w:sz="4" w:space="0" w:color="BEBEBE"/>
+              <w:top w:val="single" w:sz="4" w:space="0" w:color="BEBEBE"/>
+              <w:left w:val="single" w:sz="4" w:space="0" w:color="BEBEBE"/>
+              <w:right w:val="single" w:sz="4" w:space="0" w:color="BEBEBE"/>
+            </w:tcBorders>
+            <w:shd w:val="clear" w:color="auto" w:fill="FFFFFF"/>
+            <w:tcMar>
+              <w:top w:w="0" w:type="dxa"/>
+              <w:bottom w:w="0" w:type="dxa"/>
+              <w:left w:w="0" w:type="dxa"/>
+              <w:right w:w="0" w:type="dxa"/>
+            </w:tcMar>
+            <w:vAlign w:val="center"/>
+          </w:tcPr>
+          <w:p>
+            <w:pPr>
+              <w:pStyle w:val="Normal"/>
+              <w:jc w:val="left"/>
+              <w:pBdr>
+                <w:bottom w:val="none" w:sz="0" w:space="0" w:color="000000"/>
+                <w:top w:val="none" w:sz="0" w:space="0" w:color="000000"/>
+                <w:left w:val="none" w:sz="0" w:space="0" w:color="000000"/>
+                <w:right w:val="none" w:sz="0" w:space="0" w:color="000000"/>
+              </w:pBdr>
+              <w:spacing w:after="100" w:before="100" w:line="240"/>
+              <w:ind w:left="100" w:right="100" w:firstLine="0" w:firstLineChars="0"/>
+              <w:rPr>
+                <w:rFonts w:ascii="DejaVu Sans" w:hAnsi="DejaVu Sans" w:eastAsia="DejaVu Sans" w:cs="DejaVu Sans"/>
+                <w:i w:val="false"/>
+                <w:b w:val="false"/>
+                <w:u w:val="none"/>
+                <w:sz w:val="22"/>
+                <w:szCs w:val="22"/>
+                <w:color w:val="000000"/>
+              </w:rPr>
+            </w:pPr>
+            <w:r>
+              <w:rPr>
+                <w:rFonts w:ascii="DejaVu Sans" w:hAnsi="DejaVu Sans" w:eastAsia="DejaVu Sans" w:cs="DejaVu Sans"/>
+                <w:i w:val="false"/>
+                <w:b w:val="false"/>
+                <w:u w:val="none"/>
+                <w:sz w:val="22"/>
+                <w:szCs w:val="22"/>
+                <w:color w:val="000000"/>
+              </w:rPr>
+              <w:t xml:space="preserve">EC-STP03-RIE</w:t>
             </w:r>
           </w:p>
         </w:tc>
@@ -4551,7 +4562,7 @@
         body14
         <w:tc>
           <w:tcPr>
-            <w:vMerge w:val="restart"/>
+            <w:vMerge/>
             <w:tcBorders>
               <w:bottom w:val="single" w:sz="4" w:space="0" w:color="BEBEBE"/>
               <w:top w:val="single" w:sz="4" w:space="0" w:color="BEBEBE"/>
@@ -4589,123 +4600,111 @@
                 <w:color w:val="000000"/>
               </w:rPr>
             </w:pPr>
-            <w:r>
-              <w:rPr>
-                <w:rFonts w:ascii="DejaVu Sans" w:hAnsi="DejaVu Sans" w:eastAsia="DejaVu Sans" w:cs="DejaVu Sans"/>
-                <w:i w:val="false"/>
-                <w:b w:val="false"/>
-                <w:u w:val="none"/>
-                <w:sz w:val="22"/>
-                <w:szCs w:val="22"/>
-                <w:color w:val="000000"/>
-              </w:rPr>
-              <w:t xml:space="preserve">Humanité (UE-STP03-ENS / ENS-FIRE-FR / ENS-FIRE-NFR)</w:t>
-            </w:r>
-          </w:p>
-        </w:tc>
-        <w:tc>
-          <w:tcPr>
-            <w:tcBorders>
-              <w:bottom w:val="single" w:sz="4" w:space="0" w:color="BEBEBE"/>
-              <w:top w:val="single" w:sz="4" w:space="0" w:color="BEBEBE"/>
-              <w:left w:val="single" w:sz="4" w:space="0" w:color="BEBEBE"/>
-              <w:right w:val="single" w:sz="4" w:space="0" w:color="BEBEBE"/>
-            </w:tcBorders>
-            <w:shd w:val="clear" w:color="auto" w:fill="FFFFFF"/>
-            <w:tcMar>
-              <w:top w:w="0" w:type="dxa"/>
-              <w:bottom w:w="0" w:type="dxa"/>
-              <w:left w:w="0" w:type="dxa"/>
-              <w:right w:w="0" w:type="dxa"/>
-            </w:tcMar>
-            <w:vAlign w:val="center"/>
-          </w:tcPr>
-          <w:p>
-            <w:pPr>
-              <w:pStyle w:val="Normal"/>
-              <w:jc w:val="left"/>
-              <w:pBdr>
-                <w:bottom w:val="none" w:sz="0" w:space="0" w:color="000000"/>
-                <w:top w:val="none" w:sz="0" w:space="0" w:color="000000"/>
-                <w:left w:val="none" w:sz="0" w:space="0" w:color="000000"/>
-                <w:right w:val="none" w:sz="0" w:space="0" w:color="000000"/>
-              </w:pBdr>
-              <w:spacing w:after="100" w:before="100" w:line="240"/>
-              <w:ind w:left="100" w:right="100" w:firstLine="0" w:firstLineChars="0"/>
-              <w:rPr>
-                <w:rFonts w:ascii="DejaVu Sans" w:hAnsi="DejaVu Sans" w:eastAsia="DejaVu Sans" w:cs="DejaVu Sans"/>
-                <w:i w:val="false"/>
-                <w:b w:val="false"/>
-                <w:u w:val="none"/>
-                <w:sz w:val="22"/>
-                <w:szCs w:val="22"/>
-                <w:color w:val="000000"/>
-              </w:rPr>
-            </w:pPr>
-            <w:r>
-              <w:rPr>
-                <w:rFonts w:ascii="DejaVu Sans" w:hAnsi="DejaVu Sans" w:eastAsia="DejaVu Sans" w:cs="DejaVu Sans"/>
-                <w:i w:val="false"/>
-                <w:b w:val="false"/>
-                <w:u w:val="none"/>
-                <w:sz w:val="22"/>
-                <w:szCs w:val="22"/>
-                <w:color w:val="000000"/>
-              </w:rPr>
-              <w:t xml:space="preserve">Anglais 3</w:t>
-            </w:r>
-          </w:p>
-        </w:tc>
-        <w:tc>
-          <w:tcPr>
-            <w:tcBorders>
-              <w:bottom w:val="single" w:sz="4" w:space="0" w:color="BEBEBE"/>
-              <w:top w:val="single" w:sz="4" w:space="0" w:color="BEBEBE"/>
-              <w:left w:val="single" w:sz="4" w:space="0" w:color="BEBEBE"/>
-              <w:right w:val="single" w:sz="4" w:space="0" w:color="BEBEBE"/>
-            </w:tcBorders>
-            <w:shd w:val="clear" w:color="auto" w:fill="FFFFFF"/>
-            <w:tcMar>
-              <w:top w:w="0" w:type="dxa"/>
-              <w:bottom w:w="0" w:type="dxa"/>
-              <w:left w:w="0" w:type="dxa"/>
-              <w:right w:w="0" w:type="dxa"/>
-            </w:tcMar>
-            <w:vAlign w:val="center"/>
-          </w:tcPr>
-          <w:p>
-            <w:pPr>
-              <w:pStyle w:val="Normal"/>
-              <w:jc w:val="left"/>
-              <w:pBdr>
-                <w:bottom w:val="none" w:sz="0" w:space="0" w:color="000000"/>
-                <w:top w:val="none" w:sz="0" w:space="0" w:color="000000"/>
-                <w:left w:val="none" w:sz="0" w:space="0" w:color="000000"/>
-                <w:right w:val="none" w:sz="0" w:space="0" w:color="000000"/>
-              </w:pBdr>
-              <w:spacing w:after="100" w:before="100" w:line="240"/>
-              <w:ind w:left="100" w:right="100" w:firstLine="0" w:firstLineChars="0"/>
-              <w:rPr>
-                <w:rFonts w:ascii="DejaVu Sans" w:hAnsi="DejaVu Sans" w:eastAsia="DejaVu Sans" w:cs="DejaVu Sans"/>
-                <w:i w:val="false"/>
-                <w:b w:val="false"/>
-                <w:u w:val="none"/>
-                <w:sz w:val="22"/>
-                <w:szCs w:val="22"/>
-                <w:color w:val="000000"/>
-              </w:rPr>
-            </w:pPr>
-            <w:r>
-              <w:rPr>
-                <w:rFonts w:ascii="DejaVu Sans" w:hAnsi="DejaVu Sans" w:eastAsia="DejaVu Sans" w:cs="DejaVu Sans"/>
-                <w:i w:val="false"/>
-                <w:b w:val="false"/>
-                <w:u w:val="none"/>
-                <w:sz w:val="22"/>
-                <w:szCs w:val="22"/>
-                <w:color w:val="000000"/>
-              </w:rPr>
-              <w:t xml:space="preserve">EC-STP03-ANGL</w:t>
+          </w:p>
+        </w:tc>
+        <w:tc>
+          <w:tcPr>
+            <w:tcBorders>
+              <w:bottom w:val="single" w:sz="4" w:space="0" w:color="BEBEBE"/>
+              <w:top w:val="single" w:sz="4" w:space="0" w:color="BEBEBE"/>
+              <w:left w:val="single" w:sz="4" w:space="0" w:color="BEBEBE"/>
+              <w:right w:val="single" w:sz="4" w:space="0" w:color="BEBEBE"/>
+            </w:tcBorders>
+            <w:shd w:val="clear" w:color="auto" w:fill="FFFFFF"/>
+            <w:tcMar>
+              <w:top w:w="0" w:type="dxa"/>
+              <w:bottom w:w="0" w:type="dxa"/>
+              <w:left w:w="0" w:type="dxa"/>
+              <w:right w:w="0" w:type="dxa"/>
+            </w:tcMar>
+            <w:vAlign w:val="center"/>
+          </w:tcPr>
+          <w:p>
+            <w:pPr>
+              <w:pStyle w:val="Normal"/>
+              <w:jc w:val="left"/>
+              <w:pBdr>
+                <w:bottom w:val="none" w:sz="0" w:space="0" w:color="000000"/>
+                <w:top w:val="none" w:sz="0" w:space="0" w:color="000000"/>
+                <w:left w:val="none" w:sz="0" w:space="0" w:color="000000"/>
+                <w:right w:val="none" w:sz="0" w:space="0" w:color="000000"/>
+              </w:pBdr>
+              <w:spacing w:after="100" w:before="100" w:line="240"/>
+              <w:ind w:left="100" w:right="100" w:firstLine="0" w:firstLineChars="0"/>
+              <w:rPr>
+                <w:rFonts w:ascii="DejaVu Sans" w:hAnsi="DejaVu Sans" w:eastAsia="DejaVu Sans" w:cs="DejaVu Sans"/>
+                <w:i w:val="false"/>
+                <w:b w:val="false"/>
+                <w:u w:val="none"/>
+                <w:sz w:val="22"/>
+                <w:szCs w:val="22"/>
+                <w:color w:val="000000"/>
+              </w:rPr>
+            </w:pPr>
+            <w:r>
+              <w:rPr>
+                <w:rFonts w:ascii="DejaVu Sans" w:hAnsi="DejaVu Sans" w:eastAsia="DejaVu Sans" w:cs="DejaVu Sans"/>
+                <w:i w:val="false"/>
+                <w:b w:val="false"/>
+                <w:u w:val="none"/>
+                <w:sz w:val="22"/>
+                <w:szCs w:val="22"/>
+                <w:color w:val="000000"/>
+              </w:rPr>
+              <w:t xml:space="preserve">TEDS 3</w:t>
+            </w:r>
+          </w:p>
+        </w:tc>
+        <w:tc>
+          <w:tcPr>
+            <w:tcBorders>
+              <w:bottom w:val="single" w:sz="4" w:space="0" w:color="BEBEBE"/>
+              <w:top w:val="single" w:sz="4" w:space="0" w:color="BEBEBE"/>
+              <w:left w:val="single" w:sz="4" w:space="0" w:color="BEBEBE"/>
+              <w:right w:val="single" w:sz="4" w:space="0" w:color="BEBEBE"/>
+            </w:tcBorders>
+            <w:shd w:val="clear" w:color="auto" w:fill="FFFFFF"/>
+            <w:tcMar>
+              <w:top w:w="0" w:type="dxa"/>
+              <w:bottom w:w="0" w:type="dxa"/>
+              <w:left w:w="0" w:type="dxa"/>
+              <w:right w:w="0" w:type="dxa"/>
+            </w:tcMar>
+            <w:vAlign w:val="center"/>
+          </w:tcPr>
+          <w:p>
+            <w:pPr>
+              <w:pStyle w:val="Normal"/>
+              <w:jc w:val="left"/>
+              <w:pBdr>
+                <w:bottom w:val="none" w:sz="0" w:space="0" w:color="000000"/>
+                <w:top w:val="none" w:sz="0" w:space="0" w:color="000000"/>
+                <w:left w:val="none" w:sz="0" w:space="0" w:color="000000"/>
+                <w:right w:val="none" w:sz="0" w:space="0" w:color="000000"/>
+              </w:pBdr>
+              <w:spacing w:after="100" w:before="100" w:line="240"/>
+              <w:ind w:left="100" w:right="100" w:firstLine="0" w:firstLineChars="0"/>
+              <w:rPr>
+                <w:rFonts w:ascii="DejaVu Sans" w:hAnsi="DejaVu Sans" w:eastAsia="DejaVu Sans" w:cs="DejaVu Sans"/>
+                <w:i w:val="false"/>
+                <w:b w:val="false"/>
+                <w:u w:val="none"/>
+                <w:sz w:val="22"/>
+                <w:szCs w:val="22"/>
+                <w:color w:val="000000"/>
+              </w:rPr>
+            </w:pPr>
+            <w:r>
+              <w:rPr>
+                <w:rFonts w:ascii="DejaVu Sans" w:hAnsi="DejaVu Sans" w:eastAsia="DejaVu Sans" w:cs="DejaVu Sans"/>
+                <w:i w:val="false"/>
+                <w:b w:val="false"/>
+                <w:u w:val="none"/>
+                <w:sz w:val="22"/>
+                <w:szCs w:val="22"/>
+                <w:color w:val="000000"/>
+              </w:rPr>
+              <w:t xml:space="preserve">EC-STP03-TEDS</w:t>
             </w:r>
           </w:p>
         </w:tc>
@@ -4876,9 +4875,9 @@
         body15
         <w:tc>
           <w:tcPr>
-            <w:vMerge/>
-            <w:tcBorders>
-              <w:bottom w:val="single" w:sz="4" w:space="0" w:color="BEBEBE"/>
+            <w:vMerge w:val="restart"/>
+            <w:tcBorders>
+              <w:bottom w:val="single" w:sz="12" w:space="0" w:color="000000"/>
               <w:top w:val="single" w:sz="4" w:space="0" w:color="BEBEBE"/>
               <w:left w:val="single" w:sz="8" w:space="0" w:color="000000"/>
               <w:right w:val="single" w:sz="4" w:space="0" w:color="BEBEBE"/>
@@ -4914,159 +4913,123 @@
                 <w:color w:val="000000"/>
               </w:rPr>
             </w:pPr>
-          </w:p>
-        </w:tc>
-        <w:tc>
-          <w:tcPr>
-            <w:tcBorders>
-              <w:bottom w:val="single" w:sz="4" w:space="0" w:color="BEBEBE"/>
-              <w:top w:val="single" w:sz="4" w:space="0" w:color="BEBEBE"/>
-              <w:left w:val="single" w:sz="4" w:space="0" w:color="BEBEBE"/>
-              <w:right w:val="single" w:sz="4" w:space="0" w:color="BEBEBE"/>
-            </w:tcBorders>
-            <w:shd w:val="clear" w:color="auto" w:fill="FFFFFF"/>
-            <w:tcMar>
-              <w:top w:w="0" w:type="dxa"/>
-              <w:bottom w:w="0" w:type="dxa"/>
-              <w:left w:w="0" w:type="dxa"/>
-              <w:right w:w="0" w:type="dxa"/>
-            </w:tcMar>
-            <w:vAlign w:val="center"/>
-          </w:tcPr>
-          <w:p>
-            <w:pPr>
-              <w:pStyle w:val="Normal"/>
-              <w:jc w:val="left"/>
-              <w:pBdr>
-                <w:bottom w:val="none" w:sz="0" w:space="0" w:color="000000"/>
-                <w:top w:val="none" w:sz="0" w:space="0" w:color="000000"/>
-                <w:left w:val="none" w:sz="0" w:space="0" w:color="000000"/>
-                <w:right w:val="none" w:sz="0" w:space="0" w:color="000000"/>
-              </w:pBdr>
-              <w:spacing w:after="100" w:before="100" w:line="240"/>
-              <w:ind w:left="100" w:right="100" w:firstLine="0" w:firstLineChars="0"/>
-              <w:rPr>
-                <w:rFonts w:ascii="DejaVu Sans" w:hAnsi="DejaVu Sans" w:eastAsia="DejaVu Sans" w:cs="DejaVu Sans"/>
-                <w:i w:val="false"/>
-                <w:b w:val="false"/>
-                <w:u w:val="none"/>
-                <w:sz w:val="22"/>
-                <w:szCs w:val="22"/>
-                <w:color w:val="000000"/>
-              </w:rPr>
-            </w:pPr>
-            <w:r>
-              <w:rPr>
-                <w:rFonts w:ascii="DejaVu Sans" w:hAnsi="DejaVu Sans" w:eastAsia="DejaVu Sans" w:cs="DejaVu Sans"/>
-                <w:i w:val="false"/>
-                <w:b w:val="false"/>
-                <w:u w:val="none"/>
-                <w:sz w:val="22"/>
-                <w:szCs w:val="22"/>
-                <w:color w:val="000000"/>
-              </w:rPr>
-              <w:t xml:space="preserve">Culture et Communication 3</w:t>
-            </w:r>
-            <w:r>
-              <w:rPr>
-                <w:rFonts w:ascii="DejaVu Sans" w:hAnsi="DejaVu Sans" w:eastAsia="DejaVu Sans" w:cs="DejaVu Sans"/>
-                <w:i w:val="false"/>
-                <w:b w:val="false"/>
-                <w:u w:val="none"/>
-                <w:sz w:val="22"/>
-                <w:szCs w:val="22"/>
-                <w:color w:val="000000"/>
-              </w:rPr>
-              <w:br/>
-            </w:r>
-            <w:r>
-              <w:rPr>
-                <w:rFonts w:ascii="DejaVu Sans" w:hAnsi="DejaVu Sans" w:eastAsia="DejaVu Sans" w:cs="DejaVu Sans"/>
-                <w:i w:val="false"/>
-                <w:b w:val="false"/>
-                <w:u w:val="none"/>
-                <w:sz w:val="22"/>
-                <w:szCs w:val="22"/>
-                <w:color w:val="000000"/>
-              </w:rPr>
-              <w:t xml:space="preserve">FLE Comm</w:t>
-            </w:r>
-          </w:p>
-        </w:tc>
-        <w:tc>
-          <w:tcPr>
-            <w:tcBorders>
-              <w:bottom w:val="single" w:sz="4" w:space="0" w:color="BEBEBE"/>
-              <w:top w:val="single" w:sz="4" w:space="0" w:color="BEBEBE"/>
-              <w:left w:val="single" w:sz="4" w:space="0" w:color="BEBEBE"/>
-              <w:right w:val="single" w:sz="4" w:space="0" w:color="BEBEBE"/>
-            </w:tcBorders>
-            <w:shd w:val="clear" w:color="auto" w:fill="FFFFFF"/>
-            <w:tcMar>
-              <w:top w:w="0" w:type="dxa"/>
-              <w:bottom w:w="0" w:type="dxa"/>
-              <w:left w:w="0" w:type="dxa"/>
-              <w:right w:w="0" w:type="dxa"/>
-            </w:tcMar>
-            <w:vAlign w:val="center"/>
-          </w:tcPr>
-          <w:p>
-            <w:pPr>
-              <w:pStyle w:val="Normal"/>
-              <w:jc w:val="left"/>
-              <w:pBdr>
-                <w:bottom w:val="none" w:sz="0" w:space="0" w:color="000000"/>
-                <w:top w:val="none" w:sz="0" w:space="0" w:color="000000"/>
-                <w:left w:val="none" w:sz="0" w:space="0" w:color="000000"/>
-                <w:right w:val="none" w:sz="0" w:space="0" w:color="000000"/>
-              </w:pBdr>
-              <w:spacing w:after="100" w:before="100" w:line="240"/>
-              <w:ind w:left="100" w:right="100" w:firstLine="0" w:firstLineChars="0"/>
-              <w:rPr>
-                <w:rFonts w:ascii="DejaVu Sans" w:hAnsi="DejaVu Sans" w:eastAsia="DejaVu Sans" w:cs="DejaVu Sans"/>
-                <w:i w:val="false"/>
-                <w:b w:val="false"/>
-                <w:u w:val="none"/>
-                <w:sz w:val="22"/>
-                <w:szCs w:val="22"/>
-                <w:color w:val="000000"/>
-              </w:rPr>
-            </w:pPr>
-            <w:r>
-              <w:rPr>
-                <w:rFonts w:ascii="DejaVu Sans" w:hAnsi="DejaVu Sans" w:eastAsia="DejaVu Sans" w:cs="DejaVu Sans"/>
-                <w:i w:val="false"/>
-                <w:b w:val="false"/>
-                <w:u w:val="none"/>
-                <w:sz w:val="22"/>
-                <w:szCs w:val="22"/>
-                <w:color w:val="000000"/>
-              </w:rPr>
-              <w:t xml:space="preserve">EC-STP03-COMM</w:t>
-            </w:r>
-            <w:r>
-              <w:rPr>
-                <w:rFonts w:ascii="DejaVu Sans" w:hAnsi="DejaVu Sans" w:eastAsia="DejaVu Sans" w:cs="DejaVu Sans"/>
-                <w:i w:val="false"/>
-                <w:b w:val="false"/>
-                <w:u w:val="none"/>
-                <w:sz w:val="22"/>
-                <w:szCs w:val="22"/>
-                <w:color w:val="000000"/>
-              </w:rPr>
-              <w:br/>
-            </w:r>
-            <w:r>
-              <w:rPr>
-                <w:rFonts w:ascii="DejaVu Sans" w:hAnsi="DejaVu Sans" w:eastAsia="DejaVu Sans" w:cs="DejaVu Sans"/>
-                <w:i w:val="false"/>
-                <w:b w:val="false"/>
-                <w:u w:val="none"/>
-                <w:sz w:val="22"/>
-                <w:szCs w:val="22"/>
-                <w:color w:val="000000"/>
-              </w:rPr>
-              <w:t xml:space="preserve">EC-STP03-FLE-COMM</w:t>
+            <w:r>
+              <w:rPr>
+                <w:rFonts w:ascii="DejaVu Sans" w:hAnsi="DejaVu Sans" w:eastAsia="DejaVu Sans" w:cs="DejaVu Sans"/>
+                <w:i w:val="false"/>
+                <w:b w:val="false"/>
+                <w:u w:val="none"/>
+                <w:sz w:val="22"/>
+                <w:szCs w:val="22"/>
+                <w:color w:val="000000"/>
+              </w:rPr>
+              <w:t xml:space="preserve">Humanité (UE-STP03-ENS / ENS-FIRE-FR / ENS-FIRE-NFR)</w:t>
+            </w:r>
+          </w:p>
+        </w:tc>
+        <w:tc>
+          <w:tcPr>
+            <w:tcBorders>
+              <w:bottom w:val="single" w:sz="4" w:space="0" w:color="BEBEBE"/>
+              <w:top w:val="single" w:sz="4" w:space="0" w:color="BEBEBE"/>
+              <w:left w:val="single" w:sz="4" w:space="0" w:color="BEBEBE"/>
+              <w:right w:val="single" w:sz="4" w:space="0" w:color="BEBEBE"/>
+            </w:tcBorders>
+            <w:shd w:val="clear" w:color="auto" w:fill="FFFFFF"/>
+            <w:tcMar>
+              <w:top w:w="0" w:type="dxa"/>
+              <w:bottom w:w="0" w:type="dxa"/>
+              <w:left w:w="0" w:type="dxa"/>
+              <w:right w:w="0" w:type="dxa"/>
+            </w:tcMar>
+            <w:vAlign w:val="center"/>
+          </w:tcPr>
+          <w:p>
+            <w:pPr>
+              <w:pStyle w:val="Normal"/>
+              <w:jc w:val="left"/>
+              <w:pBdr>
+                <w:bottom w:val="none" w:sz="0" w:space="0" w:color="000000"/>
+                <w:top w:val="none" w:sz="0" w:space="0" w:color="000000"/>
+                <w:left w:val="none" w:sz="0" w:space="0" w:color="000000"/>
+                <w:right w:val="none" w:sz="0" w:space="0" w:color="000000"/>
+              </w:pBdr>
+              <w:spacing w:after="100" w:before="100" w:line="240"/>
+              <w:ind w:left="100" w:right="100" w:firstLine="0" w:firstLineChars="0"/>
+              <w:rPr>
+                <w:rFonts w:ascii="DejaVu Sans" w:hAnsi="DejaVu Sans" w:eastAsia="DejaVu Sans" w:cs="DejaVu Sans"/>
+                <w:i w:val="false"/>
+                <w:b w:val="false"/>
+                <w:u w:val="none"/>
+                <w:sz w:val="22"/>
+                <w:szCs w:val="22"/>
+                <w:color w:val="000000"/>
+              </w:rPr>
+            </w:pPr>
+            <w:r>
+              <w:rPr>
+                <w:rFonts w:ascii="DejaVu Sans" w:hAnsi="DejaVu Sans" w:eastAsia="DejaVu Sans" w:cs="DejaVu Sans"/>
+                <w:i w:val="false"/>
+                <w:b w:val="false"/>
+                <w:u w:val="none"/>
+                <w:sz w:val="22"/>
+                <w:szCs w:val="22"/>
+                <w:color w:val="000000"/>
+              </w:rPr>
+              <w:t xml:space="preserve">Anglais 3</w:t>
+            </w:r>
+          </w:p>
+        </w:tc>
+        <w:tc>
+          <w:tcPr>
+            <w:tcBorders>
+              <w:bottom w:val="single" w:sz="4" w:space="0" w:color="BEBEBE"/>
+              <w:top w:val="single" w:sz="4" w:space="0" w:color="BEBEBE"/>
+              <w:left w:val="single" w:sz="4" w:space="0" w:color="BEBEBE"/>
+              <w:right w:val="single" w:sz="4" w:space="0" w:color="BEBEBE"/>
+            </w:tcBorders>
+            <w:shd w:val="clear" w:color="auto" w:fill="FFFFFF"/>
+            <w:tcMar>
+              <w:top w:w="0" w:type="dxa"/>
+              <w:bottom w:w="0" w:type="dxa"/>
+              <w:left w:w="0" w:type="dxa"/>
+              <w:right w:w="0" w:type="dxa"/>
+            </w:tcMar>
+            <w:vAlign w:val="center"/>
+          </w:tcPr>
+          <w:p>
+            <w:pPr>
+              <w:pStyle w:val="Normal"/>
+              <w:jc w:val="left"/>
+              <w:pBdr>
+                <w:bottom w:val="none" w:sz="0" w:space="0" w:color="000000"/>
+                <w:top w:val="none" w:sz="0" w:space="0" w:color="000000"/>
+                <w:left w:val="none" w:sz="0" w:space="0" w:color="000000"/>
+                <w:right w:val="none" w:sz="0" w:space="0" w:color="000000"/>
+              </w:pBdr>
+              <w:spacing w:after="100" w:before="100" w:line="240"/>
+              <w:ind w:left="100" w:right="100" w:firstLine="0" w:firstLineChars="0"/>
+              <w:rPr>
+                <w:rFonts w:ascii="DejaVu Sans" w:hAnsi="DejaVu Sans" w:eastAsia="DejaVu Sans" w:cs="DejaVu Sans"/>
+                <w:i w:val="false"/>
+                <w:b w:val="false"/>
+                <w:u w:val="none"/>
+                <w:sz w:val="22"/>
+                <w:szCs w:val="22"/>
+                <w:color w:val="000000"/>
+              </w:rPr>
+            </w:pPr>
+            <w:r>
+              <w:rPr>
+                <w:rFonts w:ascii="DejaVu Sans" w:hAnsi="DejaVu Sans" w:eastAsia="DejaVu Sans" w:cs="DejaVu Sans"/>
+                <w:i w:val="false"/>
+                <w:b w:val="false"/>
+                <w:u w:val="none"/>
+                <w:sz w:val="22"/>
+                <w:szCs w:val="22"/>
+                <w:color w:val="000000"/>
+              </w:rPr>
+              <w:t xml:space="preserve">EC-STP03-ANGL</w:t>
             </w:r>
           </w:p>
         </w:tc>
@@ -5225,7 +5188,7 @@
                 <w:szCs w:val="22"/>
                 <w:color w:val="000000"/>
               </w:rPr>
-              <w:t xml:space="preserve">X</w:t>
+              <w:t xml:space="preserve"/>
             </w:r>
           </w:p>
         </w:tc>
@@ -5240,7 +5203,7 @@
             <w:vMerge/>
             <w:tcBorders>
               <w:bottom w:val="single" w:sz="4" w:space="0" w:color="BEBEBE"/>
-              <w:top w:val="single" w:sz="4" w:space="0" w:color="BEBEBE"/>
+              <w:top w:val="single" w:sz="12" w:space="0" w:color="000000"/>
               <w:left w:val="single" w:sz="8" w:space="0" w:color="000000"/>
               <w:right w:val="single" w:sz="4" w:space="0" w:color="BEBEBE"/>
             </w:tcBorders>
@@ -5326,60 +5289,108 @@
                 <w:szCs w:val="22"/>
                 <w:color w:val="000000"/>
               </w:rPr>
-              <w:t xml:space="preserve">EPS 3</w:t>
-            </w:r>
-          </w:p>
-        </w:tc>
-        <w:tc>
-          <w:tcPr>
-            <w:tcBorders>
-              <w:bottom w:val="single" w:sz="4" w:space="0" w:color="BEBEBE"/>
-              <w:top w:val="single" w:sz="4" w:space="0" w:color="BEBEBE"/>
-              <w:left w:val="single" w:sz="4" w:space="0" w:color="BEBEBE"/>
-              <w:right w:val="single" w:sz="4" w:space="0" w:color="BEBEBE"/>
-            </w:tcBorders>
-            <w:shd w:val="clear" w:color="auto" w:fill="FFFFFF"/>
-            <w:tcMar>
-              <w:top w:w="0" w:type="dxa"/>
-              <w:bottom w:w="0" w:type="dxa"/>
-              <w:left w:w="0" w:type="dxa"/>
-              <w:right w:w="0" w:type="dxa"/>
-            </w:tcMar>
-            <w:vAlign w:val="center"/>
-          </w:tcPr>
-          <w:p>
-            <w:pPr>
-              <w:pStyle w:val="Normal"/>
-              <w:jc w:val="left"/>
-              <w:pBdr>
-                <w:bottom w:val="none" w:sz="0" w:space="0" w:color="000000"/>
-                <w:top w:val="none" w:sz="0" w:space="0" w:color="000000"/>
-                <w:left w:val="none" w:sz="0" w:space="0" w:color="000000"/>
-                <w:right w:val="none" w:sz="0" w:space="0" w:color="000000"/>
-              </w:pBdr>
-              <w:spacing w:after="100" w:before="100" w:line="240"/>
-              <w:ind w:left="100" w:right="100" w:firstLine="0" w:firstLineChars="0"/>
-              <w:rPr>
-                <w:rFonts w:ascii="DejaVu Sans" w:hAnsi="DejaVu Sans" w:eastAsia="DejaVu Sans" w:cs="DejaVu Sans"/>
-                <w:i w:val="false"/>
-                <w:b w:val="false"/>
-                <w:u w:val="none"/>
-                <w:sz w:val="22"/>
-                <w:szCs w:val="22"/>
-                <w:color w:val="000000"/>
-              </w:rPr>
-            </w:pPr>
-            <w:r>
-              <w:rPr>
-                <w:rFonts w:ascii="DejaVu Sans" w:hAnsi="DejaVu Sans" w:eastAsia="DejaVu Sans" w:cs="DejaVu Sans"/>
-                <w:i w:val="false"/>
-                <w:b w:val="false"/>
-                <w:u w:val="none"/>
-                <w:sz w:val="22"/>
-                <w:szCs w:val="22"/>
-                <w:color w:val="000000"/>
-              </w:rPr>
-              <w:t xml:space="preserve">EC-STP03-EPS</w:t>
+              <w:t xml:space="preserve">Culture et Communication 3</w:t>
+            </w:r>
+            <w:r>
+              <w:rPr>
+                <w:rFonts w:ascii="DejaVu Sans" w:hAnsi="DejaVu Sans" w:eastAsia="DejaVu Sans" w:cs="DejaVu Sans"/>
+                <w:i w:val="false"/>
+                <w:b w:val="false"/>
+                <w:u w:val="none"/>
+                <w:sz w:val="22"/>
+                <w:szCs w:val="22"/>
+                <w:color w:val="000000"/>
+              </w:rPr>
+              <w:br/>
+            </w:r>
+            <w:r>
+              <w:rPr>
+                <w:rFonts w:ascii="DejaVu Sans" w:hAnsi="DejaVu Sans" w:eastAsia="DejaVu Sans" w:cs="DejaVu Sans"/>
+                <w:i w:val="false"/>
+                <w:b w:val="false"/>
+                <w:u w:val="none"/>
+                <w:sz w:val="22"/>
+                <w:szCs w:val="22"/>
+                <w:color w:val="000000"/>
+              </w:rPr>
+              <w:t xml:space="preserve">FLE Comm</w:t>
+            </w:r>
+          </w:p>
+        </w:tc>
+        <w:tc>
+          <w:tcPr>
+            <w:tcBorders>
+              <w:bottom w:val="single" w:sz="4" w:space="0" w:color="BEBEBE"/>
+              <w:top w:val="single" w:sz="4" w:space="0" w:color="BEBEBE"/>
+              <w:left w:val="single" w:sz="4" w:space="0" w:color="BEBEBE"/>
+              <w:right w:val="single" w:sz="4" w:space="0" w:color="BEBEBE"/>
+            </w:tcBorders>
+            <w:shd w:val="clear" w:color="auto" w:fill="FFFFFF"/>
+            <w:tcMar>
+              <w:top w:w="0" w:type="dxa"/>
+              <w:bottom w:w="0" w:type="dxa"/>
+              <w:left w:w="0" w:type="dxa"/>
+              <w:right w:w="0" w:type="dxa"/>
+            </w:tcMar>
+            <w:vAlign w:val="center"/>
+          </w:tcPr>
+          <w:p>
+            <w:pPr>
+              <w:pStyle w:val="Normal"/>
+              <w:jc w:val="left"/>
+              <w:pBdr>
+                <w:bottom w:val="none" w:sz="0" w:space="0" w:color="000000"/>
+                <w:top w:val="none" w:sz="0" w:space="0" w:color="000000"/>
+                <w:left w:val="none" w:sz="0" w:space="0" w:color="000000"/>
+                <w:right w:val="none" w:sz="0" w:space="0" w:color="000000"/>
+              </w:pBdr>
+              <w:spacing w:after="100" w:before="100" w:line="240"/>
+              <w:ind w:left="100" w:right="100" w:firstLine="0" w:firstLineChars="0"/>
+              <w:rPr>
+                <w:rFonts w:ascii="DejaVu Sans" w:hAnsi="DejaVu Sans" w:eastAsia="DejaVu Sans" w:cs="DejaVu Sans"/>
+                <w:i w:val="false"/>
+                <w:b w:val="false"/>
+                <w:u w:val="none"/>
+                <w:sz w:val="22"/>
+                <w:szCs w:val="22"/>
+                <w:color w:val="000000"/>
+              </w:rPr>
+            </w:pPr>
+            <w:r>
+              <w:rPr>
+                <w:rFonts w:ascii="DejaVu Sans" w:hAnsi="DejaVu Sans" w:eastAsia="DejaVu Sans" w:cs="DejaVu Sans"/>
+                <w:i w:val="false"/>
+                <w:b w:val="false"/>
+                <w:u w:val="none"/>
+                <w:sz w:val="22"/>
+                <w:szCs w:val="22"/>
+                <w:color w:val="000000"/>
+              </w:rPr>
+              <w:t xml:space="preserve">EC-STP03-COMM</w:t>
+            </w:r>
+            <w:r>
+              <w:rPr>
+                <w:rFonts w:ascii="DejaVu Sans" w:hAnsi="DejaVu Sans" w:eastAsia="DejaVu Sans" w:cs="DejaVu Sans"/>
+                <w:i w:val="false"/>
+                <w:b w:val="false"/>
+                <w:u w:val="none"/>
+                <w:sz w:val="22"/>
+                <w:szCs w:val="22"/>
+                <w:color w:val="000000"/>
+              </w:rPr>
+              <w:br/>
+            </w:r>
+            <w:r>
+              <w:rPr>
+                <w:rFonts w:ascii="DejaVu Sans" w:hAnsi="DejaVu Sans" w:eastAsia="DejaVu Sans" w:cs="DejaVu Sans"/>
+                <w:i w:val="false"/>
+                <w:b w:val="false"/>
+                <w:u w:val="none"/>
+                <w:sz w:val="22"/>
+                <w:szCs w:val="22"/>
+                <w:color w:val="000000"/>
+              </w:rPr>
+              <w:t xml:space="preserve">EC-STP03-FLE-COMM</w:t>
             </w:r>
           </w:p>
         </w:tc>
@@ -5639,84 +5650,60 @@
                 <w:szCs w:val="22"/>
                 <w:color w:val="000000"/>
               </w:rPr>
-              <w:t xml:space="preserve">Module à choix S3 (LV2-FLE)</w:t>
-            </w:r>
-          </w:p>
-        </w:tc>
-        <w:tc>
-          <w:tcPr>
-            <w:tcBorders>
-              <w:bottom w:val="single" w:sz="4" w:space="0" w:color="BEBEBE"/>
-              <w:top w:val="single" w:sz="4" w:space="0" w:color="BEBEBE"/>
-              <w:left w:val="single" w:sz="4" w:space="0" w:color="BEBEBE"/>
-              <w:right w:val="single" w:sz="4" w:space="0" w:color="BEBEBE"/>
-            </w:tcBorders>
-            <w:shd w:val="clear" w:color="auto" w:fill="FFFFFF"/>
-            <w:tcMar>
-              <w:top w:w="0" w:type="dxa"/>
-              <w:bottom w:w="0" w:type="dxa"/>
-              <w:left w:w="0" w:type="dxa"/>
-              <w:right w:w="0" w:type="dxa"/>
-            </w:tcMar>
-            <w:vAlign w:val="center"/>
-          </w:tcPr>
-          <w:p>
-            <w:pPr>
-              <w:pStyle w:val="Normal"/>
-              <w:jc w:val="left"/>
-              <w:pBdr>
-                <w:bottom w:val="none" w:sz="0" w:space="0" w:color="000000"/>
-                <w:top w:val="none" w:sz="0" w:space="0" w:color="000000"/>
-                <w:left w:val="none" w:sz="0" w:space="0" w:color="000000"/>
-                <w:right w:val="none" w:sz="0" w:space="0" w:color="000000"/>
-              </w:pBdr>
-              <w:spacing w:after="100" w:before="100" w:line="240"/>
-              <w:ind w:left="100" w:right="100" w:firstLine="0" w:firstLineChars="0"/>
-              <w:rPr>
-                <w:rFonts w:ascii="DejaVu Sans" w:hAnsi="DejaVu Sans" w:eastAsia="DejaVu Sans" w:cs="DejaVu Sans"/>
-                <w:i w:val="false"/>
-                <w:b w:val="false"/>
-                <w:u w:val="none"/>
-                <w:sz w:val="22"/>
-                <w:szCs w:val="22"/>
-                <w:color w:val="000000"/>
-              </w:rPr>
-            </w:pPr>
-            <w:r>
-              <w:rPr>
-                <w:rFonts w:ascii="DejaVu Sans" w:hAnsi="DejaVu Sans" w:eastAsia="DejaVu Sans" w:cs="DejaVu Sans"/>
-                <w:i w:val="false"/>
-                <w:b w:val="false"/>
-                <w:u w:val="none"/>
-                <w:sz w:val="22"/>
-                <w:szCs w:val="22"/>
-                <w:color w:val="000000"/>
-              </w:rPr>
-              <w:t xml:space="preserve">EC-STP03-LV2</w:t>
-            </w:r>
-            <w:r>
-              <w:rPr>
-                <w:rFonts w:ascii="DejaVu Sans" w:hAnsi="DejaVu Sans" w:eastAsia="DejaVu Sans" w:cs="DejaVu Sans"/>
-                <w:i w:val="false"/>
-                <w:b w:val="false"/>
-                <w:u w:val="none"/>
-                <w:sz w:val="22"/>
-                <w:szCs w:val="22"/>
-                <w:color w:val="000000"/>
-              </w:rPr>
-              <w:br/>
-            </w:r>
-            <w:r>
-              <w:rPr>
-                <w:rFonts w:ascii="DejaVu Sans" w:hAnsi="DejaVu Sans" w:eastAsia="DejaVu Sans" w:cs="DejaVu Sans"/>
-                <w:i w:val="false"/>
-                <w:b w:val="false"/>
-                <w:u w:val="none"/>
-                <w:sz w:val="22"/>
-                <w:szCs w:val="22"/>
-                <w:color w:val="000000"/>
-              </w:rPr>
-              <w:t xml:space="preserve">EC-STP03-FLE</w:t>
+              <w:t xml:space="preserve">EPS 3</w:t>
+            </w:r>
+          </w:p>
+        </w:tc>
+        <w:tc>
+          <w:tcPr>
+            <w:tcBorders>
+              <w:bottom w:val="single" w:sz="4" w:space="0" w:color="BEBEBE"/>
+              <w:top w:val="single" w:sz="4" w:space="0" w:color="BEBEBE"/>
+              <w:left w:val="single" w:sz="4" w:space="0" w:color="BEBEBE"/>
+              <w:right w:val="single" w:sz="4" w:space="0" w:color="BEBEBE"/>
+            </w:tcBorders>
+            <w:shd w:val="clear" w:color="auto" w:fill="FFFFFF"/>
+            <w:tcMar>
+              <w:top w:w="0" w:type="dxa"/>
+              <w:bottom w:w="0" w:type="dxa"/>
+              <w:left w:w="0" w:type="dxa"/>
+              <w:right w:w="0" w:type="dxa"/>
+            </w:tcMar>
+            <w:vAlign w:val="center"/>
+          </w:tcPr>
+          <w:p>
+            <w:pPr>
+              <w:pStyle w:val="Normal"/>
+              <w:jc w:val="left"/>
+              <w:pBdr>
+                <w:bottom w:val="none" w:sz="0" w:space="0" w:color="000000"/>
+                <w:top w:val="none" w:sz="0" w:space="0" w:color="000000"/>
+                <w:left w:val="none" w:sz="0" w:space="0" w:color="000000"/>
+                <w:right w:val="none" w:sz="0" w:space="0" w:color="000000"/>
+              </w:pBdr>
+              <w:spacing w:after="100" w:before="100" w:line="240"/>
+              <w:ind w:left="100" w:right="100" w:firstLine="0" w:firstLineChars="0"/>
+              <w:rPr>
+                <w:rFonts w:ascii="DejaVu Sans" w:hAnsi="DejaVu Sans" w:eastAsia="DejaVu Sans" w:cs="DejaVu Sans"/>
+                <w:i w:val="false"/>
+                <w:b w:val="false"/>
+                <w:u w:val="none"/>
+                <w:sz w:val="22"/>
+                <w:szCs w:val="22"/>
+                <w:color w:val="000000"/>
+              </w:rPr>
+            </w:pPr>
+            <w:r>
+              <w:rPr>
+                <w:rFonts w:ascii="DejaVu Sans" w:hAnsi="DejaVu Sans" w:eastAsia="DejaVu Sans" w:cs="DejaVu Sans"/>
+                <w:i w:val="false"/>
+                <w:b w:val="false"/>
+                <w:u w:val="none"/>
+                <w:sz w:val="22"/>
+                <w:szCs w:val="22"/>
+                <w:color w:val="000000"/>
+              </w:rPr>
+              <w:t xml:space="preserve">EC-STP03-EPS</w:t>
             </w:r>
           </w:p>
         </w:tc>
@@ -5887,6 +5874,7 @@
         body18
         <w:tc>
           <w:tcPr>
+            <w:vMerge/>
             <w:tcBorders>
               <w:bottom w:val="single" w:sz="12" w:space="0" w:color="000000"/>
               <w:top w:val="single" w:sz="4" w:space="0" w:color="BEBEBE"/>
@@ -5924,18 +5912,6 @@
                 <w:color w:val="000000"/>
               </w:rPr>
             </w:pPr>
-            <w:r>
-              <w:rPr>
-                <w:rFonts w:ascii="DejaVu Sans" w:hAnsi="DejaVu Sans" w:eastAsia="DejaVu Sans" w:cs="DejaVu Sans"/>
-                <w:i w:val="false"/>
-                <w:b w:val="false"/>
-                <w:u w:val="none"/>
-                <w:sz w:val="22"/>
-                <w:szCs w:val="22"/>
-                <w:color w:val="000000"/>
-              </w:rPr>
-              <w:t xml:space="preserve">Stage (UE-STP03-STAG)</w:t>
-            </w:r>
           </w:p>
         </w:tc>
         <w:tc>
@@ -5987,7 +5963,7 @@
                 <w:szCs w:val="22"/>
                 <w:color w:val="000000"/>
               </w:rPr>
-              <w:t xml:space="preserve">Stage</w:t>
+              <w:t xml:space="preserve">Module à choix S3 (LV2-FLE)</w:t>
             </w:r>
           </w:p>
         </w:tc>
@@ -6040,7 +6016,31 @@
                 <w:szCs w:val="22"/>
                 <w:color w:val="000000"/>
               </w:rPr>
-              <w:t xml:space="preserve">EC-STP03-STAG</w:t>
+              <w:t xml:space="preserve">EC-STP03-LV2</w:t>
+            </w:r>
+            <w:r>
+              <w:rPr>
+                <w:rFonts w:ascii="DejaVu Sans" w:hAnsi="DejaVu Sans" w:eastAsia="DejaVu Sans" w:cs="DejaVu Sans"/>
+                <w:i w:val="false"/>
+                <w:b w:val="false"/>
+                <w:u w:val="none"/>
+                <w:sz w:val="22"/>
+                <w:szCs w:val="22"/>
+                <w:color w:val="000000"/>
+              </w:rPr>
+              <w:br/>
+            </w:r>
+            <w:r>
+              <w:rPr>
+                <w:rFonts w:ascii="DejaVu Sans" w:hAnsi="DejaVu Sans" w:eastAsia="DejaVu Sans" w:cs="DejaVu Sans"/>
+                <w:i w:val="false"/>
+                <w:b w:val="false"/>
+                <w:u w:val="none"/>
+                <w:sz w:val="22"/>
+                <w:szCs w:val="22"/>
+                <w:color w:val="000000"/>
+              </w:rPr>
+              <w:t xml:space="preserve">EC-STP03-FLE</w:t>
             </w:r>
           </w:p>
         </w:tc>
@@ -6418,7 +6418,7 @@
                 <w:szCs w:val="22"/>
                 <w:color w:val="000000"/>
               </w:rPr>
-              <w:t xml:space="preserve">10</w:t>
+              <w:t xml:space="preserve">14</w:t>
             </w:r>
           </w:p>
         </w:tc>
@@ -6731,7 +6731,7 @@
                 <w:szCs w:val="22"/>
                 <w:color w:val="000000"/>
               </w:rPr>
-              <w:t xml:space="preserve">5.333</w:t>
+              <w:t xml:space="preserve">12.33</w:t>
             </w:r>
           </w:p>
         </w:tc>
@@ -6837,7 +6837,7 @@
                 <w:szCs w:val="22"/>
                 <w:color w:val="000000"/>
               </w:rPr>
-              <w:t xml:space="preserve">X</w:t>
+              <w:t xml:space="preserve"/>
             </w:r>
           </w:p>
         </w:tc>
@@ -7044,7 +7044,7 @@
                 <w:szCs w:val="22"/>
                 <w:color w:val="000000"/>
               </w:rPr>
-              <w:t xml:space="preserve">17</w:t>
+              <w:t xml:space="preserve">11</w:t>
             </w:r>
           </w:p>
         </w:tc>
@@ -7357,7 +7357,7 @@
                 <w:szCs w:val="22"/>
                 <w:color w:val="000000"/>
               </w:rPr>
-              <w:t xml:space="preserve">14</w:t>
+              <w:t xml:space="preserve">15</w:t>
             </w:r>
           </w:p>
         </w:tc>
@@ -7670,7 +7670,7 @@
                 <w:szCs w:val="22"/>
                 <w:color w:val="000000"/>
               </w:rPr>
-              <w:t xml:space="preserve">12.33</w:t>
+              <w:t xml:space="preserve">0</w:t>
             </w:r>
           </w:p>
         </w:tc>
@@ -7983,7 +7983,7 @@
                 <w:szCs w:val="22"/>
                 <w:color w:val="000000"/>
               </w:rPr>
-              <w:t xml:space="preserve">11</w:t>
+              <w:t xml:space="preserve">18</w:t>
             </w:r>
           </w:p>
         </w:tc>
@@ -8308,7 +8308,7 @@
                 <w:szCs w:val="22"/>
                 <w:color w:val="000000"/>
               </w:rPr>
-              <w:t xml:space="preserve">15</w:t>
+              <w:t xml:space="preserve">10</w:t>
             </w:r>
           </w:p>
         </w:tc>
@@ -8621,7 +8621,7 @@
                 <w:szCs w:val="22"/>
                 <w:color w:val="000000"/>
               </w:rPr>
-              <w:t xml:space="preserve">0</w:t>
+              <w:t xml:space="preserve">5.333</w:t>
             </w:r>
           </w:p>
         </w:tc>
@@ -8727,7 +8727,7 @@
                 <w:szCs w:val="22"/>
                 <w:color w:val="000000"/>
               </w:rPr>
-              <w:t xml:space="preserve">X</w:t>
+              <w:t xml:space="preserve"/>
             </w:r>
           </w:p>
         </w:tc>
@@ -8934,7 +8934,7 @@
                 <w:szCs w:val="22"/>
                 <w:color w:val="000000"/>
               </w:rPr>
-              <w:t xml:space="preserve">18</w:t>
+              <w:t xml:space="preserve">17</w:t>
             </w:r>
           </w:p>
         </w:tc>
@@ -10990,7 +10990,7 @@
                 <w:szCs w:val="22"/>
                 <w:color w:val="000000"/>
               </w:rPr>
-              <w:t xml:space="preserve">X</w:t>
+              <w:t xml:space="preserve"/>
             </w:r>
           </w:p>
         </w:tc>
@@ -11327,7 +11327,7 @@
                 <w:szCs w:val="22"/>
                 <w:color w:val="000000"/>
               </w:rPr>
-              <w:t xml:space="preserve">X</w:t>
+              <w:t xml:space="preserve"/>
             </w:r>
           </w:p>
         </w:tc>

</xml_diff>